<commit_message>
Fix docx and calculate bill amount
</commit_message>
<xml_diff>
--- a/services/docx/bill.docx
+++ b/services/docx/bill.docx
@@ -72,7 +72,7 @@
                           </pic:cNvPicPr>
                         </pic:nvPicPr>
                         <pic:blipFill>
-                          <a:blip r:embed="rId8">
+                          <a:blip r:embed="rId9">
                             <a:extLst>
                               <a:ext uri="{28A0092B-C50C-407E-A947-70E740481C1C}">
                                 <a14:useLocalDpi xmlns:a14="http://schemas.microsoft.com/office/drawing/2010/main" val="0"/>
@@ -236,8 +236,6 @@
             <w:r>
               <w:t>{</w:t>
             </w:r>
-            <w:bookmarkStart w:id="0" w:name="_GoBack"/>
-            <w:bookmarkEnd w:id="0"/>
             <w:r>
               <w:t>customerPostalCode</w:t>
             </w:r>
@@ -258,89 +256,6 @@
         </w:tc>
       </w:tr>
     </w:tbl>
-    <w:p/>
-    <w:p>
-      <w:pPr>
-        <w:widowControl w:val="0"/>
-        <w:tabs>
-          <w:tab w:val="decimal" w:leader="dot" w:pos="8080"/>
-        </w:tabs>
-        <w:autoSpaceDE w:val="0"/>
-        <w:autoSpaceDN w:val="0"/>
-        <w:adjustRightInd w:val="0"/>
-        <w:spacing w:before="100" w:line="288" w:lineRule="auto"/>
-        <w:ind w:left="170"/>
-        <w:textAlignment w:val="center"/>
-        <w:rPr>
-          <w:color w:val="000000"/>
-        </w:rPr>
-      </w:pPr>
-      <w:r>
-        <w:rPr>
-          <w:color w:val="000000"/>
-        </w:rPr>
-        <w:t>{</w:t>
-      </w:r>
-      <w:r>
-        <w:rPr>
-          <w:color w:val="000000"/>
-        </w:rPr>
-        <w:t>#</w:t>
-      </w:r>
-      <w:r>
-        <w:rPr>
-          <w:color w:val="000000"/>
-        </w:rPr>
-        <w:t>interventions}</w:t>
-      </w:r>
-    </w:p>
-    <w:p>
-      <w:pPr>
-        <w:widowControl w:val="0"/>
-        <w:tabs>
-          <w:tab w:val="decimal" w:leader="dot" w:pos="8080"/>
-        </w:tabs>
-        <w:autoSpaceDE w:val="0"/>
-        <w:autoSpaceDN w:val="0"/>
-        <w:adjustRightInd w:val="0"/>
-        <w:spacing w:before="100" w:line="288" w:lineRule="auto"/>
-        <w:ind w:left="170"/>
-        <w:textAlignment w:val="center"/>
-        <w:rPr>
-          <w:color w:val="000000"/>
-        </w:rPr>
-      </w:pPr>
-      <w:r>
-        <w:rPr>
-          <w:color w:val="000000"/>
-        </w:rPr>
-        <w:t>{libelle}</w:t>
-      </w:r>
-      <w:r>
-        <w:rPr>
-          <w:color w:val="000000"/>
-        </w:rPr>
-        <w:tab/>
-      </w:r>
-      <w:r>
-        <w:rPr>
-          <w:color w:val="000000"/>
-        </w:rPr>
-        <w:t>{priceHT}</w:t>
-      </w:r>
-      <w:r>
-        <w:rPr>
-          <w:color w:val="000000"/>
-        </w:rPr>
-        <w:t>€</w:t>
-      </w:r>
-      <w:r>
-        <w:rPr>
-          <w:color w:val="000000"/>
-        </w:rPr>
-        <w:t>{/interventions}</w:t>
-      </w:r>
-    </w:p>
     <w:p>
       <w:pPr>
         <w:widowControl w:val="0"/>
@@ -361,6 +276,416 @@
       <w:pPr>
         <w:widowControl w:val="0"/>
         <w:tabs>
+          <w:tab w:val="decimal" w:leader="dot" w:pos="8080"/>
+        </w:tabs>
+        <w:autoSpaceDE w:val="0"/>
+        <w:autoSpaceDN w:val="0"/>
+        <w:adjustRightInd w:val="0"/>
+        <w:spacing w:before="100" w:line="288" w:lineRule="auto"/>
+        <w:textAlignment w:val="center"/>
+        <w:rPr>
+          <w:color w:val="000000"/>
+        </w:rPr>
+      </w:pPr>
+    </w:p>
+    <w:tbl>
+      <w:tblPr>
+        <w:tblStyle w:val="Grille"/>
+        <w:tblW w:w="9436" w:type="dxa"/>
+        <w:tblInd w:w="170" w:type="dxa"/>
+        <w:tblBorders>
+          <w:top w:val="none" w:sz="0" w:space="0" w:color="auto"/>
+          <w:left w:val="none" w:sz="0" w:space="0" w:color="auto"/>
+          <w:right w:val="none" w:sz="0" w:space="0" w:color="auto"/>
+          <w:insideV w:val="none" w:sz="0" w:space="0" w:color="auto"/>
+        </w:tblBorders>
+        <w:tblLook w:val="04A0" w:firstRow="1" w:lastRow="0" w:firstColumn="1" w:lastColumn="0" w:noHBand="0" w:noVBand="1"/>
+      </w:tblPr>
+      <w:tblGrid>
+        <w:gridCol w:w="6459"/>
+        <w:gridCol w:w="2977"/>
+      </w:tblGrid>
+      <w:tr>
+        <w:tc>
+          <w:tcPr>
+            <w:tcW w:w="6459" w:type="dxa"/>
+            <w:vAlign w:val="bottom"/>
+          </w:tcPr>
+          <w:p>
+            <w:pPr>
+              <w:widowControl w:val="0"/>
+              <w:tabs>
+                <w:tab w:val="left" w:pos="1134"/>
+                <w:tab w:val="decimal" w:leader="dot" w:pos="6351"/>
+              </w:tabs>
+              <w:autoSpaceDE w:val="0"/>
+              <w:autoSpaceDN w:val="0"/>
+              <w:adjustRightInd w:val="0"/>
+              <w:ind w:right="-1742"/>
+              <w:textAlignment w:val="center"/>
+              <w:rPr>
+                <w:color w:val="000000"/>
+              </w:rPr>
+            </w:pPr>
+            <w:r>
+              <w:rPr>
+                <w:color w:val="000000"/>
+              </w:rPr>
+              <w:t>{#interventions}{libelle}</w:t>
+            </w:r>
+          </w:p>
+        </w:tc>
+        <w:tc>
+          <w:tcPr>
+            <w:tcW w:w="2977" w:type="dxa"/>
+            <w:vAlign w:val="bottom"/>
+          </w:tcPr>
+          <w:p>
+            <w:pPr>
+              <w:widowControl w:val="0"/>
+              <w:tabs>
+                <w:tab w:val="left" w:pos="1134"/>
+                <w:tab w:val="decimal" w:leader="dot" w:pos="8080"/>
+              </w:tabs>
+              <w:autoSpaceDE w:val="0"/>
+              <w:autoSpaceDN w:val="0"/>
+              <w:adjustRightInd w:val="0"/>
+              <w:jc w:val="right"/>
+              <w:textAlignment w:val="center"/>
+              <w:rPr>
+                <w:color w:val="000000"/>
+              </w:rPr>
+            </w:pPr>
+            <w:r>
+              <w:rPr>
+                <w:color w:val="000000"/>
+              </w:rPr>
+              <w:t>{priceHT}€{/interventions}</w:t>
+            </w:r>
+          </w:p>
+        </w:tc>
+      </w:tr>
+    </w:tbl>
+    <w:p>
+      <w:pPr>
+        <w:widowControl w:val="0"/>
+        <w:tabs>
+          <w:tab w:val="left" w:pos="1134"/>
+          <w:tab w:val="decimal" w:leader="dot" w:pos="8080"/>
+        </w:tabs>
+        <w:autoSpaceDE w:val="0"/>
+        <w:autoSpaceDN w:val="0"/>
+        <w:adjustRightInd w:val="0"/>
+        <w:spacing w:before="600" w:line="360" w:lineRule="auto"/>
+        <w:textAlignment w:val="center"/>
+        <w:rPr>
+          <w:color w:val="000000"/>
+        </w:rPr>
+      </w:pPr>
+    </w:p>
+    <w:tbl>
+      <w:tblPr>
+        <w:tblStyle w:val="Grille"/>
+        <w:tblW w:w="9436" w:type="dxa"/>
+        <w:tblInd w:w="170" w:type="dxa"/>
+        <w:tblBorders>
+          <w:top w:val="none" w:sz="0" w:space="0" w:color="auto"/>
+          <w:left w:val="none" w:sz="0" w:space="0" w:color="auto"/>
+          <w:bottom w:val="none" w:sz="0" w:space="0" w:color="auto"/>
+          <w:right w:val="none" w:sz="0" w:space="0" w:color="auto"/>
+          <w:insideV w:val="none" w:sz="0" w:space="0" w:color="auto"/>
+        </w:tblBorders>
+        <w:tblLook w:val="04A0" w:firstRow="1" w:lastRow="0" w:firstColumn="1" w:lastColumn="0" w:noHBand="0" w:noVBand="1"/>
+      </w:tblPr>
+      <w:tblGrid>
+        <w:gridCol w:w="4553"/>
+        <w:gridCol w:w="4883"/>
+      </w:tblGrid>
+      <w:tr>
+        <w:trPr>
+          <w:trHeight w:val="681"/>
+        </w:trPr>
+        <w:tc>
+          <w:tcPr>
+            <w:tcW w:w="4553" w:type="dxa"/>
+            <w:vAlign w:val="bottom"/>
+          </w:tcPr>
+          <w:p>
+            <w:pPr>
+              <w:widowControl w:val="0"/>
+              <w:tabs>
+                <w:tab w:val="center" w:pos="2167"/>
+              </w:tabs>
+              <w:autoSpaceDE w:val="0"/>
+              <w:autoSpaceDN w:val="0"/>
+              <w:adjustRightInd w:val="0"/>
+              <w:spacing w:before="40" w:line="276" w:lineRule="auto"/>
+              <w:textAlignment w:val="center"/>
+              <w:rPr>
+                <w:color w:val="000000"/>
+              </w:rPr>
+            </w:pPr>
+            <w:r>
+              <w:rPr>
+                <w:color w:val="000000"/>
+              </w:rPr>
+              <w:t>Total HT</w:t>
+            </w:r>
+            <w:r>
+              <w:rPr>
+                <w:color w:val="000000"/>
+              </w:rPr>
+              <w:tab/>
+            </w:r>
+          </w:p>
+        </w:tc>
+        <w:tc>
+          <w:tcPr>
+            <w:tcW w:w="4883" w:type="dxa"/>
+            <w:vAlign w:val="bottom"/>
+          </w:tcPr>
+          <w:p>
+            <w:pPr>
+              <w:widowControl w:val="0"/>
+              <w:tabs>
+                <w:tab w:val="left" w:pos="1134"/>
+                <w:tab w:val="decimal" w:leader="dot" w:pos="8080"/>
+              </w:tabs>
+              <w:autoSpaceDE w:val="0"/>
+              <w:autoSpaceDN w:val="0"/>
+              <w:adjustRightInd w:val="0"/>
+              <w:spacing w:before="40" w:line="276" w:lineRule="auto"/>
+              <w:jc w:val="right"/>
+              <w:textAlignment w:val="center"/>
+              <w:rPr>
+                <w:color w:val="000000"/>
+              </w:rPr>
+            </w:pPr>
+            <w:r>
+              <w:rPr>
+                <w:color w:val="000000"/>
+              </w:rPr>
+              <w:t>{billTotalHT}€</w:t>
+            </w:r>
+          </w:p>
+        </w:tc>
+      </w:tr>
+      <w:tr>
+        <w:tc>
+          <w:tcPr>
+            <w:tcW w:w="4553" w:type="dxa"/>
+          </w:tcPr>
+          <w:p>
+            <w:pPr>
+              <w:widowControl w:val="0"/>
+              <w:tabs>
+                <w:tab w:val="left" w:pos="1134"/>
+                <w:tab w:val="decimal" w:leader="dot" w:pos="8080"/>
+              </w:tabs>
+              <w:autoSpaceDE w:val="0"/>
+              <w:autoSpaceDN w:val="0"/>
+              <w:adjustRightInd w:val="0"/>
+              <w:spacing w:before="40" w:line="276" w:lineRule="auto"/>
+              <w:textAlignment w:val="center"/>
+              <w:rPr>
+                <w:color w:val="000000"/>
+              </w:rPr>
+            </w:pPr>
+            <w:r>
+              <w:rPr>
+                <w:color w:val="000000"/>
+              </w:rPr>
+              <w:t>TVA 20.00%</w:t>
+            </w:r>
+          </w:p>
+        </w:tc>
+        <w:tc>
+          <w:tcPr>
+            <w:tcW w:w="4883" w:type="dxa"/>
+            <w:vAlign w:val="bottom"/>
+          </w:tcPr>
+          <w:p>
+            <w:pPr>
+              <w:widowControl w:val="0"/>
+              <w:tabs>
+                <w:tab w:val="left" w:pos="1134"/>
+                <w:tab w:val="decimal" w:leader="dot" w:pos="8080"/>
+              </w:tabs>
+              <w:autoSpaceDE w:val="0"/>
+              <w:autoSpaceDN w:val="0"/>
+              <w:adjustRightInd w:val="0"/>
+              <w:spacing w:before="40" w:line="276" w:lineRule="auto"/>
+              <w:jc w:val="right"/>
+              <w:textAlignment w:val="center"/>
+              <w:rPr>
+                <w:color w:val="000000"/>
+              </w:rPr>
+            </w:pPr>
+            <w:r>
+              <w:rPr>
+                <w:color w:val="000000"/>
+              </w:rPr>
+              <w:t>{amountTVA20}€</w:t>
+            </w:r>
+          </w:p>
+        </w:tc>
+      </w:tr>
+      <w:tr>
+        <w:tc>
+          <w:tcPr>
+            <w:tcW w:w="4553" w:type="dxa"/>
+          </w:tcPr>
+          <w:p>
+            <w:pPr>
+              <w:widowControl w:val="0"/>
+              <w:tabs>
+                <w:tab w:val="left" w:pos="1134"/>
+                <w:tab w:val="decimal" w:leader="dot" w:pos="8080"/>
+              </w:tabs>
+              <w:autoSpaceDE w:val="0"/>
+              <w:autoSpaceDN w:val="0"/>
+              <w:adjustRightInd w:val="0"/>
+              <w:spacing w:before="40" w:line="276" w:lineRule="auto"/>
+              <w:textAlignment w:val="center"/>
+              <w:rPr>
+                <w:color w:val="000000"/>
+              </w:rPr>
+            </w:pPr>
+            <w:r>
+              <w:rPr>
+                <w:color w:val="000000"/>
+              </w:rPr>
+              <w:t>TVA 10.00%</w:t>
+            </w:r>
+          </w:p>
+        </w:tc>
+        <w:tc>
+          <w:tcPr>
+            <w:tcW w:w="4883" w:type="dxa"/>
+            <w:vAlign w:val="bottom"/>
+          </w:tcPr>
+          <w:p>
+            <w:pPr>
+              <w:widowControl w:val="0"/>
+              <w:tabs>
+                <w:tab w:val="left" w:pos="1134"/>
+                <w:tab w:val="decimal" w:leader="dot" w:pos="8080"/>
+              </w:tabs>
+              <w:autoSpaceDE w:val="0"/>
+              <w:autoSpaceDN w:val="0"/>
+              <w:adjustRightInd w:val="0"/>
+              <w:spacing w:before="40" w:line="276" w:lineRule="auto"/>
+              <w:jc w:val="right"/>
+              <w:textAlignment w:val="center"/>
+              <w:rPr>
+                <w:color w:val="000000"/>
+              </w:rPr>
+            </w:pPr>
+            <w:r>
+              <w:rPr>
+                <w:color w:val="000000"/>
+              </w:rPr>
+              <w:t>{amountTVA10}€</w:t>
+            </w:r>
+          </w:p>
+        </w:tc>
+      </w:tr>
+      <w:tr>
+        <w:tc>
+          <w:tcPr>
+            <w:tcW w:w="4553" w:type="dxa"/>
+          </w:tcPr>
+          <w:p>
+            <w:pPr>
+              <w:widowControl w:val="0"/>
+              <w:tabs>
+                <w:tab w:val="left" w:pos="1134"/>
+                <w:tab w:val="decimal" w:leader="dot" w:pos="8080"/>
+              </w:tabs>
+              <w:autoSpaceDE w:val="0"/>
+              <w:autoSpaceDN w:val="0"/>
+              <w:adjustRightInd w:val="0"/>
+              <w:spacing w:before="40" w:line="276" w:lineRule="auto"/>
+              <w:textAlignment w:val="center"/>
+              <w:rPr>
+                <w:b/>
+                <w:color w:val="000000"/>
+              </w:rPr>
+            </w:pPr>
+            <w:r>
+              <w:rPr>
+                <w:b/>
+                <w:color w:val="000000"/>
+              </w:rPr>
+              <w:t>Total</w:t>
+            </w:r>
+            <w:r>
+              <w:rPr>
+                <w:b/>
+                <w:color w:val="000000"/>
+              </w:rPr>
+              <w:t xml:space="preserve"> </w:t>
+            </w:r>
+            <w:bookmarkStart w:id="0" w:name="_GoBack"/>
+            <w:bookmarkEnd w:id="0"/>
+            <w:r>
+              <w:rPr>
+                <w:b/>
+                <w:color w:val="000000"/>
+              </w:rPr>
+              <w:t>TTC</w:t>
+            </w:r>
+          </w:p>
+        </w:tc>
+        <w:tc>
+          <w:tcPr>
+            <w:tcW w:w="4883" w:type="dxa"/>
+            <w:vAlign w:val="bottom"/>
+          </w:tcPr>
+          <w:p>
+            <w:pPr>
+              <w:widowControl w:val="0"/>
+              <w:tabs>
+                <w:tab w:val="left" w:pos="1134"/>
+                <w:tab w:val="decimal" w:leader="dot" w:pos="8080"/>
+              </w:tabs>
+              <w:autoSpaceDE w:val="0"/>
+              <w:autoSpaceDN w:val="0"/>
+              <w:adjustRightInd w:val="0"/>
+              <w:spacing w:before="40" w:line="276" w:lineRule="auto"/>
+              <w:jc w:val="right"/>
+              <w:textAlignment w:val="center"/>
+              <w:rPr>
+                <w:color w:val="000000"/>
+              </w:rPr>
+            </w:pPr>
+            <w:r>
+              <w:rPr>
+                <w:color w:val="000000"/>
+              </w:rPr>
+              <w:t>{</w:t>
+            </w:r>
+            <w:r>
+              <w:rPr>
+                <w:b/>
+                <w:color w:val="000000"/>
+              </w:rPr>
+              <w:t>billTotalTTC</w:t>
+            </w:r>
+            <w:r>
+              <w:rPr>
+                <w:color w:val="000000"/>
+              </w:rPr>
+              <w:t>}€</w:t>
+            </w:r>
+          </w:p>
+        </w:tc>
+      </w:tr>
+    </w:tbl>
+    <w:p>
+      <w:pPr>
+        <w:widowControl w:val="0"/>
+        <w:tabs>
           <w:tab w:val="left" w:pos="1134"/>
           <w:tab w:val="decimal" w:leader="dot" w:pos="8080"/>
         </w:tabs>
@@ -374,197 +699,6 @@
           <w:color w:val="000000"/>
         </w:rPr>
       </w:pPr>
-      <w:r>
-        <w:rPr>
-          <w:color w:val="000000"/>
-        </w:rPr>
-        <w:t>Total HT</w:t>
-      </w:r>
-      <w:r>
-        <w:rPr>
-          <w:color w:val="000000"/>
-        </w:rPr>
-        <w:tab/>
-      </w:r>
-      <w:r>
-        <w:rPr>
-          <w:color w:val="000000"/>
-        </w:rPr>
-        <w:tab/>
-      </w:r>
-      <w:r>
-        <w:rPr>
-          <w:color w:val="000000"/>
-        </w:rPr>
-        <w:t>{</w:t>
-      </w:r>
-      <w:r>
-        <w:rPr>
-          <w:color w:val="000000"/>
-        </w:rPr>
-        <w:t>billTotalHT</w:t>
-      </w:r>
-      <w:r>
-        <w:rPr>
-          <w:color w:val="000000"/>
-        </w:rPr>
-        <w:t>}</w:t>
-      </w:r>
-      <w:r>
-        <w:rPr>
-          <w:color w:val="000000"/>
-        </w:rPr>
-        <w:t xml:space="preserve"> €</w:t>
-      </w:r>
-    </w:p>
-    <w:p>
-      <w:pPr>
-        <w:widowControl w:val="0"/>
-        <w:tabs>
-          <w:tab w:val="left" w:pos="1300"/>
-          <w:tab w:val="decimal" w:leader="dot" w:pos="8080"/>
-        </w:tabs>
-        <w:autoSpaceDE w:val="0"/>
-        <w:autoSpaceDN w:val="0"/>
-        <w:adjustRightInd w:val="0"/>
-        <w:spacing w:line="288" w:lineRule="auto"/>
-        <w:ind w:left="170"/>
-        <w:textAlignment w:val="center"/>
-        <w:rPr>
-          <w:color w:val="000000"/>
-        </w:rPr>
-      </w:pPr>
-      <w:r>
-        <w:rPr>
-          <w:color w:val="000000"/>
-        </w:rPr>
-        <w:t xml:space="preserve">TVA </w:t>
-      </w:r>
-      <w:r>
-        <w:rPr>
-          <w:color w:val="000000"/>
-        </w:rPr>
-        <w:t>20,00</w:t>
-      </w:r>
-      <w:r>
-        <w:rPr>
-          <w:color w:val="000000"/>
-        </w:rPr>
-        <w:t xml:space="preserve"> %</w:t>
-      </w:r>
-      <w:r>
-        <w:rPr>
-          <w:color w:val="000000"/>
-        </w:rPr>
-        <w:tab/>
-      </w:r>
-      <w:r>
-        <w:rPr>
-          <w:color w:val="000000"/>
-        </w:rPr>
-        <w:t>{amountTVA20}€</w:t>
-      </w:r>
-    </w:p>
-    <w:p>
-      <w:pPr>
-        <w:widowControl w:val="0"/>
-        <w:tabs>
-          <w:tab w:val="left" w:pos="1300"/>
-          <w:tab w:val="decimal" w:leader="dot" w:pos="8080"/>
-        </w:tabs>
-        <w:autoSpaceDE w:val="0"/>
-        <w:autoSpaceDN w:val="0"/>
-        <w:adjustRightInd w:val="0"/>
-        <w:spacing w:line="288" w:lineRule="auto"/>
-        <w:ind w:left="170"/>
-        <w:textAlignment w:val="center"/>
-        <w:rPr>
-          <w:color w:val="000000"/>
-        </w:rPr>
-      </w:pPr>
-      <w:r>
-        <w:rPr>
-          <w:color w:val="000000"/>
-        </w:rPr>
-        <w:t>TVA 10,00 % (végétaux)</w:t>
-      </w:r>
-      <w:r>
-        <w:rPr>
-          <w:color w:val="000000"/>
-        </w:rPr>
-        <w:tab/>
-      </w:r>
-      <w:r>
-        <w:rPr>
-          <w:color w:val="000000"/>
-        </w:rPr>
-        <w:t>{amountTVA10}€</w:t>
-      </w:r>
-    </w:p>
-    <w:p>
-      <w:pPr>
-        <w:widowControl w:val="0"/>
-        <w:tabs>
-          <w:tab w:val="left" w:pos="1300"/>
-          <w:tab w:val="decimal" w:leader="dot" w:pos="8080"/>
-        </w:tabs>
-        <w:autoSpaceDE w:val="0"/>
-        <w:autoSpaceDN w:val="0"/>
-        <w:adjustRightInd w:val="0"/>
-        <w:spacing w:line="288" w:lineRule="auto"/>
-        <w:ind w:left="170" w:right="-711"/>
-        <w:textAlignment w:val="center"/>
-        <w:rPr>
-          <w:b/>
-          <w:color w:val="000000"/>
-        </w:rPr>
-      </w:pPr>
-      <w:r>
-        <w:rPr>
-          <w:b/>
-          <w:color w:val="000000"/>
-        </w:rPr>
-        <w:t>Total TTC</w:t>
-      </w:r>
-      <w:r>
-        <w:rPr>
-          <w:color w:val="000000"/>
-        </w:rPr>
-        <w:tab/>
-      </w:r>
-      <w:r>
-        <w:rPr>
-          <w:color w:val="000000"/>
-        </w:rPr>
-        <w:tab/>
-      </w:r>
-      <w:r>
-        <w:rPr>
-          <w:color w:val="000000"/>
-        </w:rPr>
-        <w:t>{</w:t>
-      </w:r>
-      <w:r>
-        <w:rPr>
-          <w:b/>
-          <w:color w:val="000000"/>
-        </w:rPr>
-        <w:t>billTotalTTC</w:t>
-      </w:r>
-      <w:r>
-        <w:rPr>
-          <w:b/>
-          <w:color w:val="000000"/>
-        </w:rPr>
-        <w:t>}</w:t>
-      </w:r>
-      <w:r>
-        <w:rPr>
-          <w:b/>
-          <w:color w:val="000000"/>
-        </w:rPr>
-        <w:t>€</w:t>
-      </w:r>
     </w:p>
     <w:p>
       <w:pPr>
@@ -576,7 +710,7 @@
       </w:pPr>
     </w:p>
     <w:sectPr>
-      <w:footerReference w:type="default" r:id="rId9"/>
+      <w:footerReference w:type="default" r:id="rId10"/>
       <w:pgSz w:w="11906" w:h="16838"/>
       <w:pgMar w:top="851" w:right="1418" w:bottom="1418" w:left="1418" w:header="709" w:footer="709" w:gutter="0"/>
       <w:cols w:space="709"/>
@@ -1021,7 +1155,6 @@
   <w:style w:type="character" w:default="1" w:styleId="Policepardfaut">
     <w:name w:val="Default Paragraph Font"/>
     <w:uiPriority w:val="1"/>
-    <w:semiHidden/>
     <w:unhideWhenUsed/>
   </w:style>
   <w:style w:type="table" w:default="1" w:styleId="TableauNormal">
@@ -1118,6 +1251,29 @@
       <w:ind w:left="720"/>
       <w:contextualSpacing/>
     </w:pPr>
+  </w:style>
+  <w:style w:type="table" w:styleId="Grille">
+    <w:name w:val="Table Grid"/>
+    <w:basedOn w:val="TableauNormal"/>
+    <w:uiPriority w:val="59"/>
+    <w:rsid w:val="00693B99"/>
+    <w:tblPr>
+      <w:tblInd w:w="0" w:type="dxa"/>
+      <w:tblBorders>
+        <w:top w:val="single" w:sz="4" w:space="0" w:color="auto"/>
+        <w:left w:val="single" w:sz="4" w:space="0" w:color="auto"/>
+        <w:bottom w:val="single" w:sz="4" w:space="0" w:color="auto"/>
+        <w:right w:val="single" w:sz="4" w:space="0" w:color="auto"/>
+        <w:insideH w:val="single" w:sz="4" w:space="0" w:color="auto"/>
+        <w:insideV w:val="single" w:sz="4" w:space="0" w:color="auto"/>
+      </w:tblBorders>
+      <w:tblCellMar>
+        <w:top w:w="0" w:type="dxa"/>
+        <w:left w:w="108" w:type="dxa"/>
+        <w:bottom w:w="0" w:type="dxa"/>
+        <w:right w:w="108" w:type="dxa"/>
+      </w:tblCellMar>
+    </w:tblPr>
   </w:style>
 </w:styles>
 </file>
@@ -1349,7 +1505,6 @@
   <w:style w:type="character" w:default="1" w:styleId="Policepardfaut">
     <w:name w:val="Default Paragraph Font"/>
     <w:uiPriority w:val="1"/>
-    <w:semiHidden/>
     <w:unhideWhenUsed/>
   </w:style>
   <w:style w:type="table" w:default="1" w:styleId="TableauNormal">
@@ -1446,6 +1601,29 @@
       <w:ind w:left="720"/>
       <w:contextualSpacing/>
     </w:pPr>
+  </w:style>
+  <w:style w:type="table" w:styleId="Grille">
+    <w:name w:val="Table Grid"/>
+    <w:basedOn w:val="TableauNormal"/>
+    <w:uiPriority w:val="59"/>
+    <w:rsid w:val="00693B99"/>
+    <w:tblPr>
+      <w:tblInd w:w="0" w:type="dxa"/>
+      <w:tblBorders>
+        <w:top w:val="single" w:sz="4" w:space="0" w:color="auto"/>
+        <w:left w:val="single" w:sz="4" w:space="0" w:color="auto"/>
+        <w:bottom w:val="single" w:sz="4" w:space="0" w:color="auto"/>
+        <w:right w:val="single" w:sz="4" w:space="0" w:color="auto"/>
+        <w:insideH w:val="single" w:sz="4" w:space="0" w:color="auto"/>
+        <w:insideV w:val="single" w:sz="4" w:space="0" w:color="auto"/>
+      </w:tblBorders>
+      <w:tblCellMar>
+        <w:top w:w="0" w:type="dxa"/>
+        <w:left w:w="108" w:type="dxa"/>
+        <w:bottom w:w="0" w:type="dxa"/>
+        <w:right w:w="108" w:type="dxa"/>
+      </w:tblCellMar>
+    </w:tblPr>
   </w:style>
 </w:styles>
 </file>
@@ -1768,4 +1946,16 @@
   </a:objectDefaults>
   <a:extraClrSchemeLst/>
 </a:theme>
+</file>
+
+<file path=customXml/item1.xml><?xml version="1.0" encoding="utf-8"?>
+<b:Sources xmlns:b="http://schemas.openxmlformats.org/officeDocument/2006/bibliography" xmlns="http://schemas.openxmlformats.org/officeDocument/2006/bibliography" SelectedStyle="/APA.XSL" StyleName="APA"/>
+</file>
+
+<file path=customXml/itemProps1.xml><?xml version="1.0" encoding="utf-8"?>
+<ds:datastoreItem xmlns:ds="http://schemas.openxmlformats.org/officeDocument/2006/customXml" ds:itemID="{8B05CA85-F029-AA48-BFBF-ACC9B0FD0D41}">
+  <ds:schemaRefs>
+    <ds:schemaRef ds:uri="http://schemas.openxmlformats.org/officeDocument/2006/bibliography"/>
+  </ds:schemaRefs>
+</ds:datastoreItem>
 </file>
</xml_diff>